<commit_message>
changed size of section titles
</commit_message>
<xml_diff>
--- a/The Best of Reddit in 2017.docx
+++ b/The Best of Reddit in 2017.docx
@@ -5,12 +5,23 @@
     <w:p>
       <w:pPr>
         <w:pStyle w:val="Normal"/>
-        <w:rPr/>
+        <w:rPr>
+          <w:b/>
+          <w:b/>
+          <w:bCs/>
+          <w:sz w:val="32"/>
+          <w:szCs w:val="32"/>
+        </w:rPr>
       </w:pPr>
       <w:bookmarkStart w:id="0" w:name="_GoBack"/>
       <w:bookmarkEnd w:id="0"/>
       <w:r>
-        <w:rPr/>
+        <w:rPr>
+          <w:b/>
+          <w:bCs/>
+          <w:sz w:val="32"/>
+          <w:szCs w:val="32"/>
+        </w:rPr>
         <w:t>The Best of Reddit in 2017</w:t>
       </w:r>
     </w:p>
@@ -108,10 +119,21 @@
     <w:p>
       <w:pPr>
         <w:pStyle w:val="Normal"/>
-        <w:rPr/>
-      </w:pPr>
-      <w:r>
-        <w:rPr/>
+        <w:rPr>
+          <w:b/>
+          <w:b/>
+          <w:bCs/>
+          <w:sz w:val="32"/>
+          <w:szCs w:val="32"/>
+        </w:rPr>
+      </w:pPr>
+      <w:r>
+        <w:rPr>
+          <w:b/>
+          <w:bCs/>
+          <w:sz w:val="32"/>
+          <w:szCs w:val="32"/>
+        </w:rPr>
         <w:t>Most Upvoted Posts of 2017</w:t>
       </w:r>
     </w:p>
@@ -288,10 +310,21 @@
     <w:p>
       <w:pPr>
         <w:pStyle w:val="Normal"/>
-        <w:rPr/>
-      </w:pPr>
-      <w:r>
-        <w:rPr/>
+        <w:rPr>
+          <w:b/>
+          <w:b/>
+          <w:bCs/>
+          <w:sz w:val="32"/>
+          <w:szCs w:val="32"/>
+        </w:rPr>
+      </w:pPr>
+      <w:r>
+        <w:rPr>
+          <w:b/>
+          <w:bCs/>
+          <w:sz w:val="32"/>
+          <w:szCs w:val="32"/>
+        </w:rPr>
         <w:t>Top AMAs of 2017</w:t>
       </w:r>
     </w:p>
@@ -468,10 +501,21 @@
     <w:p>
       <w:pPr>
         <w:pStyle w:val="Normal"/>
-        <w:rPr/>
-      </w:pPr>
-      <w:r>
-        <w:rPr/>
+        <w:rPr>
+          <w:b/>
+          <w:b/>
+          <w:bCs/>
+          <w:sz w:val="32"/>
+          <w:szCs w:val="32"/>
+        </w:rPr>
+      </w:pPr>
+      <w:r>
+        <w:rPr>
+          <w:b/>
+          <w:bCs/>
+          <w:sz w:val="32"/>
+          <w:szCs w:val="32"/>
+        </w:rPr>
         <w:t>Largest New Communities Created in 2017</w:t>
       </w:r>
     </w:p>
@@ -687,10 +731,21 @@
     <w:p>
       <w:pPr>
         <w:pStyle w:val="Normal"/>
-        <w:rPr/>
-      </w:pPr>
-      <w:r>
-        <w:rPr/>
+        <w:rPr>
+          <w:b/>
+          <w:b/>
+          <w:bCs/>
+          <w:sz w:val="32"/>
+          <w:szCs w:val="32"/>
+        </w:rPr>
+      </w:pPr>
+      <w:r>
+        <w:rPr>
+          <w:b/>
+          <w:bCs/>
+          <w:sz w:val="32"/>
+          <w:szCs w:val="32"/>
+        </w:rPr>
         <w:t>Reddit Superlatives</w:t>
       </w:r>
     </w:p>
@@ -990,7 +1045,6 @@
     <w:rPrDefault>
       <w:rPr>
         <w:rFonts w:ascii="Calibri" w:hAnsi="Calibri" w:eastAsia="Calibri" w:cs="" w:asciiTheme="minorHAnsi" w:cstheme="minorBidi" w:eastAsiaTheme="minorHAnsi" w:hAnsiTheme="minorHAnsi"/>
-        <w:sz w:val="22"/>
         <w:szCs w:val="22"/>
         <w:lang w:val="en-US" w:eastAsia="en-US" w:bidi="ar-SA"/>
       </w:rPr>
@@ -1383,7 +1437,7 @@
     </w:pPr>
     <w:rPr>
       <w:rFonts w:ascii="Calibri" w:hAnsi="Calibri" w:eastAsia="Calibri" w:cs="" w:asciiTheme="minorHAnsi" w:cstheme="minorBidi" w:eastAsiaTheme="minorHAnsi" w:hAnsiTheme="minorHAnsi"/>
-      <w:color w:val="auto"/>
+      <w:color w:val="00000A"/>
       <w:kern w:val="0"/>
       <w:sz w:val="22"/>
       <w:szCs w:val="22"/>

</xml_diff>